<commit_message>
Update technical factors list
</commit_message>
<xml_diff>
--- a/docs/List_technical_variables.docx
+++ b/docs/List_technical_variables.docx
@@ -1250,14 +1250,83 @@
         </w:rPr>
         <w:t>The following variables from the above list were tested as potential confounders with tissue and species (our biological variables of interest) with gene expression information.</w:t>
       </w:r>
-    </w:p>
-    <w:p>
-      <w:pPr>
+      <w:r>
         <w:rPr>
           <w:b/>
           <w:i/>
         </w:rPr>
-      </w:pPr>
+        <w:t xml:space="preserve"> The first 5 are “sanity check” variables (because we know what the pattern should be with PCs). </w:t>
+      </w:r>
+    </w:p>
+    <w:p>
+      <w:pPr>
+        <w:rPr>
+          <w:b/>
+          <w:i/>
+        </w:rPr>
+      </w:pPr>
+    </w:p>
+    <w:p>
+      <w:pPr>
+        <w:pStyle w:val="ListParagraph"/>
+        <w:numPr>
+          <w:ilvl w:val="0"/>
+          <w:numId w:val="6"/>
+        </w:numPr>
+      </w:pPr>
+      <w:r>
+        <w:t>Sample ID</w:t>
+      </w:r>
+    </w:p>
+    <w:p>
+      <w:pPr>
+        <w:pStyle w:val="ListParagraph"/>
+        <w:numPr>
+          <w:ilvl w:val="0"/>
+          <w:numId w:val="6"/>
+        </w:numPr>
+      </w:pPr>
+      <w:r>
+        <w:t>Sample name</w:t>
+      </w:r>
+    </w:p>
+    <w:p>
+      <w:pPr>
+        <w:pStyle w:val="ListParagraph"/>
+        <w:numPr>
+          <w:ilvl w:val="0"/>
+          <w:numId w:val="6"/>
+        </w:numPr>
+      </w:pPr>
+      <w:r>
+        <w:t>Species</w:t>
+      </w:r>
+    </w:p>
+    <w:p>
+      <w:pPr>
+        <w:pStyle w:val="ListParagraph"/>
+        <w:numPr>
+          <w:ilvl w:val="0"/>
+          <w:numId w:val="6"/>
+        </w:numPr>
+      </w:pPr>
+      <w:r>
+        <w:t>Tissue</w:t>
+      </w:r>
+    </w:p>
+    <w:p>
+      <w:pPr>
+        <w:pStyle w:val="ListParagraph"/>
+        <w:numPr>
+          <w:ilvl w:val="0"/>
+          <w:numId w:val="6"/>
+        </w:numPr>
+      </w:pPr>
+      <w:r>
+        <w:t>Individual</w:t>
+      </w:r>
+      <w:bookmarkStart w:id="0" w:name="_GoBack"/>
+      <w:bookmarkEnd w:id="0"/>
     </w:p>
     <w:p>
       <w:pPr>
@@ -1886,8 +1955,6 @@
       <w:r>
         <w:t xml:space="preserve"> Sequence encoding</w:t>
       </w:r>
-      <w:bookmarkStart w:id="0" w:name="_GoBack"/>
-      <w:bookmarkEnd w:id="0"/>
     </w:p>
     <w:sectPr>
       <w:pgSz w:w="12240" w:h="15840"/>

</xml_diff>